<commit_message>
Updated Experiment Write Up
This is for the last unit homework and beginning of my project
</commit_message>
<xml_diff>
--- a/Experiment_WriteUp/WriteUp.MP.docx
+++ b/Experiment_WriteUp/WriteUp.MP.docx
@@ -45,8 +45,6 @@
           <w:szCs w:val="30"/>
         </w:rPr>
       </w:pPr>
-      <w:bookmarkStart w:id="0" w:name="_GoBack"/>
-      <w:bookmarkEnd w:id="0"/>
       <w:r>
         <w:rPr>
           <w:rFonts w:ascii="Helvetica Neue" w:eastAsia="Times New Roman" w:hAnsi="Helvetica Neue" w:cs="Times New Roman"/>
@@ -98,21 +96,28 @@
         </w:rPr>
         <w:t xml:space="preserve">Where does this seem to reside as a </w:t>
       </w:r>
-      <w:proofErr w:type="gramStart"/>
-      <w:r>
-        <w:rPr>
-          <w:rFonts w:ascii="Helvetica Neue" w:eastAsia="Times New Roman" w:hAnsi="Helvetica Neue" w:cs="Times New Roman"/>
-          <w:color w:val="333333"/>
-        </w:rPr>
-        <w:t>machine learning</w:t>
-      </w:r>
-      <w:proofErr w:type="gramEnd"/>
-      <w:r>
-        <w:rPr>
-          <w:rFonts w:ascii="Helvetica Neue" w:eastAsia="Times New Roman" w:hAnsi="Helvetica Neue" w:cs="Times New Roman"/>
-          <w:color w:val="333333"/>
-        </w:rPr>
-        <w:t xml:space="preserve"> problem? Are you predicting some continuous number, or predicting a binary value?</w:t>
+      <w:r>
+        <w:rPr>
+          <w:rFonts w:ascii="Helvetica Neue" w:eastAsia="Times New Roman" w:hAnsi="Helvetica Neue" w:cs="Times New Roman"/>
+          <w:color w:val="333333"/>
+        </w:rPr>
+        <w:t>machine-learning</w:t>
+      </w:r>
+      <w:r>
+        <w:rPr>
+          <w:rFonts w:ascii="Helvetica Neue" w:eastAsia="Times New Roman" w:hAnsi="Helvetica Neue" w:cs="Times New Roman"/>
+          <w:color w:val="333333"/>
+        </w:rPr>
+        <w:t xml:space="preserve"> problem? Are you predicting some continuous number, or predictin</w:t>
+      </w:r>
+      <w:bookmarkStart w:id="0" w:name="_GoBack"/>
+      <w:bookmarkEnd w:id="0"/>
+      <w:r>
+        <w:rPr>
+          <w:rFonts w:ascii="Helvetica Neue" w:eastAsia="Times New Roman" w:hAnsi="Helvetica Neue" w:cs="Times New Roman"/>
+          <w:color w:val="333333"/>
+        </w:rPr>
+        <w:t>g a binary value?</w:t>
       </w:r>
     </w:p>
     <w:p>
@@ -725,6 +730,494 @@
       </w:r>
     </w:p>
     <w:p/>
+    <w:p>
+      <w:pPr>
+        <w:spacing w:before="240" w:after="240"/>
+        <w:outlineLvl w:val="2"/>
+        <w:rPr>
+          <w:rFonts w:ascii="Helvetica Neue" w:eastAsia="Times New Roman" w:hAnsi="Helvetica Neue" w:cs="Times New Roman"/>
+          <w:b/>
+          <w:bCs/>
+          <w:color w:val="333333"/>
+          <w:sz w:val="30"/>
+          <w:szCs w:val="30"/>
+        </w:rPr>
+      </w:pPr>
+      <w:r>
+        <w:rPr>
+          <w:rFonts w:ascii="Helvetica Neue" w:eastAsia="Times New Roman" w:hAnsi="Helvetica Neue" w:cs="Times New Roman"/>
+          <w:b/>
+          <w:bCs/>
+          <w:color w:val="333333"/>
+          <w:sz w:val="30"/>
+          <w:szCs w:val="30"/>
+        </w:rPr>
+        <w:t>Similar Projects</w:t>
+      </w:r>
+    </w:p>
+    <w:p>
+      <w:pPr>
+        <w:jc w:val="center"/>
+      </w:pPr>
+      <w:proofErr w:type="spellStart"/>
+      <w:r>
+        <w:t>Logit</w:t>
+      </w:r>
+      <w:proofErr w:type="spellEnd"/>
+      <w:r>
+        <w:t xml:space="preserve"> Model for Probability of Making Playoffs</w:t>
+      </w:r>
+      <w:r>
+        <w:rPr>
+          <w:noProof/>
+        </w:rPr>
+        <w:drawing>
+          <wp:inline distT="0" distB="0" distL="0" distR="0" wp14:anchorId="78D9DFCD" wp14:editId="10F48BED">
+            <wp:extent cx="3197180" cy="2097747"/>
+            <wp:effectExtent l="0" t="0" r="3810" b="10795"/>
+            <wp:docPr id="1" name="Picture 1"/>
+            <wp:cNvGraphicFramePr>
+              <a:graphicFrameLocks xmlns:a="http://schemas.openxmlformats.org/drawingml/2006/main" noChangeAspect="1"/>
+            </wp:cNvGraphicFramePr>
+            <a:graphic xmlns:a="http://schemas.openxmlformats.org/drawingml/2006/main">
+              <a:graphicData uri="http://schemas.openxmlformats.org/drawingml/2006/picture">
+                <pic:pic xmlns:pic="http://schemas.openxmlformats.org/drawingml/2006/picture">
+                  <pic:nvPicPr>
+                    <pic:cNvPr id="0" name="Picture 1"/>
+                    <pic:cNvPicPr>
+                      <a:picLocks noChangeAspect="1" noChangeArrowheads="1"/>
+                    </pic:cNvPicPr>
+                  </pic:nvPicPr>
+                  <pic:blipFill>
+                    <a:blip r:embed="rId6">
+                      <a:extLst>
+                        <a:ext uri="{28A0092B-C50C-407E-A947-70E740481C1C}">
+                          <a14:useLocalDpi xmlns:a14="http://schemas.microsoft.com/office/drawing/2010/main" val="0"/>
+                        </a:ext>
+                      </a:extLst>
+                    </a:blip>
+                    <a:srcRect/>
+                    <a:stretch>
+                      <a:fillRect/>
+                    </a:stretch>
+                  </pic:blipFill>
+                  <pic:spPr bwMode="auto">
+                    <a:xfrm>
+                      <a:off x="0" y="0"/>
+                      <a:ext cx="3198590" cy="2098672"/>
+                    </a:xfrm>
+                    <a:prstGeom prst="rect">
+                      <a:avLst/>
+                    </a:prstGeom>
+                    <a:noFill/>
+                    <a:ln>
+                      <a:noFill/>
+                    </a:ln>
+                  </pic:spPr>
+                </pic:pic>
+              </a:graphicData>
+            </a:graphic>
+          </wp:inline>
+        </w:drawing>
+      </w:r>
+    </w:p>
+    <w:p>
+      <w:pPr>
+        <w:jc w:val="center"/>
+      </w:pPr>
+    </w:p>
+    <w:p>
+      <w:pPr>
+        <w:jc w:val="center"/>
+      </w:pPr>
+    </w:p>
+    <w:p>
+      <w:pPr>
+        <w:jc w:val="center"/>
+      </w:pPr>
+      <w:r>
+        <w:t>Pre-season impact on final standings:</w:t>
+      </w:r>
+    </w:p>
+    <w:p>
+      <w:pPr>
+        <w:jc w:val="center"/>
+      </w:pPr>
+      <w:r>
+        <w:rPr>
+          <w:noProof/>
+        </w:rPr>
+        <w:drawing>
+          <wp:inline distT="0" distB="0" distL="0" distR="0" wp14:anchorId="346FE9A9" wp14:editId="347A379E">
+            <wp:extent cx="5486400" cy="2241621"/>
+            <wp:effectExtent l="0" t="0" r="0" b="0"/>
+            <wp:docPr id="2" name="Picture 2"/>
+            <wp:cNvGraphicFramePr>
+              <a:graphicFrameLocks xmlns:a="http://schemas.openxmlformats.org/drawingml/2006/main" noChangeAspect="1"/>
+            </wp:cNvGraphicFramePr>
+            <a:graphic xmlns:a="http://schemas.openxmlformats.org/drawingml/2006/main">
+              <a:graphicData uri="http://schemas.openxmlformats.org/drawingml/2006/picture">
+                <pic:pic xmlns:pic="http://schemas.openxmlformats.org/drawingml/2006/picture">
+                  <pic:nvPicPr>
+                    <pic:cNvPr id="0" name="Picture 2"/>
+                    <pic:cNvPicPr>
+                      <a:picLocks noChangeAspect="1" noChangeArrowheads="1"/>
+                    </pic:cNvPicPr>
+                  </pic:nvPicPr>
+                  <pic:blipFill>
+                    <a:blip r:embed="rId7">
+                      <a:extLst>
+                        <a:ext uri="{28A0092B-C50C-407E-A947-70E740481C1C}">
+                          <a14:useLocalDpi xmlns:a14="http://schemas.microsoft.com/office/drawing/2010/main" val="0"/>
+                        </a:ext>
+                      </a:extLst>
+                    </a:blip>
+                    <a:srcRect/>
+                    <a:stretch>
+                      <a:fillRect/>
+                    </a:stretch>
+                  </pic:blipFill>
+                  <pic:spPr bwMode="auto">
+                    <a:xfrm>
+                      <a:off x="0" y="0"/>
+                      <a:ext cx="5486400" cy="2241621"/>
+                    </a:xfrm>
+                    <a:prstGeom prst="rect">
+                      <a:avLst/>
+                    </a:prstGeom>
+                    <a:noFill/>
+                    <a:ln>
+                      <a:noFill/>
+                    </a:ln>
+                  </pic:spPr>
+                </pic:pic>
+              </a:graphicData>
+            </a:graphic>
+          </wp:inline>
+        </w:drawing>
+      </w:r>
+      <w:r>
+        <w:t xml:space="preserve"> </w:t>
+      </w:r>
+      <w:r>
+        <w:rPr>
+          <w:noProof/>
+        </w:rPr>
+        <w:drawing>
+          <wp:inline distT="0" distB="0" distL="0" distR="0" wp14:anchorId="282A6028" wp14:editId="2F4C585B">
+            <wp:extent cx="2754824" cy="2728604"/>
+            <wp:effectExtent l="0" t="0" r="0" b="0"/>
+            <wp:docPr id="3" name="Picture 3"/>
+            <wp:cNvGraphicFramePr>
+              <a:graphicFrameLocks xmlns:a="http://schemas.openxmlformats.org/drawingml/2006/main" noChangeAspect="1"/>
+            </wp:cNvGraphicFramePr>
+            <a:graphic xmlns:a="http://schemas.openxmlformats.org/drawingml/2006/main">
+              <a:graphicData uri="http://schemas.openxmlformats.org/drawingml/2006/picture">
+                <pic:pic xmlns:pic="http://schemas.openxmlformats.org/drawingml/2006/picture">
+                  <pic:nvPicPr>
+                    <pic:cNvPr id="0" name="Picture 3"/>
+                    <pic:cNvPicPr>
+                      <a:picLocks noChangeAspect="1" noChangeArrowheads="1"/>
+                    </pic:cNvPicPr>
+                  </pic:nvPicPr>
+                  <pic:blipFill>
+                    <a:blip r:embed="rId8">
+                      <a:extLst>
+                        <a:ext uri="{28A0092B-C50C-407E-A947-70E740481C1C}">
+                          <a14:useLocalDpi xmlns:a14="http://schemas.microsoft.com/office/drawing/2010/main" val="0"/>
+                        </a:ext>
+                      </a:extLst>
+                    </a:blip>
+                    <a:srcRect/>
+                    <a:stretch>
+                      <a:fillRect/>
+                    </a:stretch>
+                  </pic:blipFill>
+                  <pic:spPr bwMode="auto">
+                    <a:xfrm>
+                      <a:off x="0" y="0"/>
+                      <a:ext cx="2754824" cy="2728604"/>
+                    </a:xfrm>
+                    <a:prstGeom prst="rect">
+                      <a:avLst/>
+                    </a:prstGeom>
+                    <a:noFill/>
+                    <a:ln>
+                      <a:noFill/>
+                    </a:ln>
+                  </pic:spPr>
+                </pic:pic>
+              </a:graphicData>
+            </a:graphic>
+          </wp:inline>
+        </w:drawing>
+      </w:r>
+    </w:p>
+    <w:p>
+      <w:pPr>
+        <w:jc w:val="center"/>
+      </w:pPr>
+    </w:p>
+    <w:p>
+      <w:pPr>
+        <w:jc w:val="center"/>
+      </w:pPr>
+    </w:p>
+    <w:p>
+      <w:pPr>
+        <w:jc w:val="center"/>
+      </w:pPr>
+      <w:r>
+        <w:t>Calculating “Wins Above Replacement” and anticipated “Success”</w:t>
+      </w:r>
+    </w:p>
+    <w:p>
+      <w:pPr>
+        <w:jc w:val="center"/>
+      </w:pPr>
+      <w:r>
+        <w:rPr>
+          <w:noProof/>
+        </w:rPr>
+        <w:drawing>
+          <wp:inline distT="0" distB="0" distL="0" distR="0" wp14:anchorId="7568B219" wp14:editId="7FC64E39">
+            <wp:extent cx="4683080" cy="1380372"/>
+            <wp:effectExtent l="0" t="0" r="0" b="0"/>
+            <wp:docPr id="4" name="Picture 4"/>
+            <wp:cNvGraphicFramePr>
+              <a:graphicFrameLocks xmlns:a="http://schemas.openxmlformats.org/drawingml/2006/main" noChangeAspect="1"/>
+            </wp:cNvGraphicFramePr>
+            <a:graphic xmlns:a="http://schemas.openxmlformats.org/drawingml/2006/main">
+              <a:graphicData uri="http://schemas.openxmlformats.org/drawingml/2006/picture">
+                <pic:pic xmlns:pic="http://schemas.openxmlformats.org/drawingml/2006/picture">
+                  <pic:nvPicPr>
+                    <pic:cNvPr id="0" name="Picture 4"/>
+                    <pic:cNvPicPr>
+                      <a:picLocks noChangeAspect="1" noChangeArrowheads="1"/>
+                    </pic:cNvPicPr>
+                  </pic:nvPicPr>
+                  <pic:blipFill>
+                    <a:blip r:embed="rId9">
+                      <a:extLst>
+                        <a:ext uri="{28A0092B-C50C-407E-A947-70E740481C1C}">
+                          <a14:useLocalDpi xmlns:a14="http://schemas.microsoft.com/office/drawing/2010/main" val="0"/>
+                        </a:ext>
+                      </a:extLst>
+                    </a:blip>
+                    <a:srcRect/>
+                    <a:stretch>
+                      <a:fillRect/>
+                    </a:stretch>
+                  </pic:blipFill>
+                  <pic:spPr bwMode="auto">
+                    <a:xfrm>
+                      <a:off x="0" y="0"/>
+                      <a:ext cx="4684372" cy="1380753"/>
+                    </a:xfrm>
+                    <a:prstGeom prst="rect">
+                      <a:avLst/>
+                    </a:prstGeom>
+                    <a:noFill/>
+                    <a:ln>
+                      <a:noFill/>
+                    </a:ln>
+                  </pic:spPr>
+                </pic:pic>
+              </a:graphicData>
+            </a:graphic>
+          </wp:inline>
+        </w:drawing>
+      </w:r>
+    </w:p>
+    <w:p>
+      <w:pPr>
+        <w:jc w:val="center"/>
+      </w:pPr>
+      <w:r>
+        <w:rPr>
+          <w:noProof/>
+        </w:rPr>
+        <w:lastRenderedPageBreak/>
+        <w:drawing>
+          <wp:inline distT="0" distB="0" distL="0" distR="0" wp14:anchorId="1D27CA8E" wp14:editId="6E696C6B">
+            <wp:extent cx="5486400" cy="3428229"/>
+            <wp:effectExtent l="0" t="0" r="0" b="1270"/>
+            <wp:docPr id="5" name="Picture 5"/>
+            <wp:cNvGraphicFramePr>
+              <a:graphicFrameLocks xmlns:a="http://schemas.openxmlformats.org/drawingml/2006/main" noChangeAspect="1"/>
+            </wp:cNvGraphicFramePr>
+            <a:graphic xmlns:a="http://schemas.openxmlformats.org/drawingml/2006/main">
+              <a:graphicData uri="http://schemas.openxmlformats.org/drawingml/2006/picture">
+                <pic:pic xmlns:pic="http://schemas.openxmlformats.org/drawingml/2006/picture">
+                  <pic:nvPicPr>
+                    <pic:cNvPr id="0" name="Picture 5"/>
+                    <pic:cNvPicPr>
+                      <a:picLocks noChangeAspect="1" noChangeArrowheads="1"/>
+                    </pic:cNvPicPr>
+                  </pic:nvPicPr>
+                  <pic:blipFill>
+                    <a:blip r:embed="rId10">
+                      <a:extLst>
+                        <a:ext uri="{28A0092B-C50C-407E-A947-70E740481C1C}">
+                          <a14:useLocalDpi xmlns:a14="http://schemas.microsoft.com/office/drawing/2010/main" val="0"/>
+                        </a:ext>
+                      </a:extLst>
+                    </a:blip>
+                    <a:srcRect/>
+                    <a:stretch>
+                      <a:fillRect/>
+                    </a:stretch>
+                  </pic:blipFill>
+                  <pic:spPr bwMode="auto">
+                    <a:xfrm>
+                      <a:off x="0" y="0"/>
+                      <a:ext cx="5486400" cy="3428229"/>
+                    </a:xfrm>
+                    <a:prstGeom prst="rect">
+                      <a:avLst/>
+                    </a:prstGeom>
+                    <a:noFill/>
+                    <a:ln>
+                      <a:noFill/>
+                    </a:ln>
+                  </pic:spPr>
+                </pic:pic>
+              </a:graphicData>
+            </a:graphic>
+          </wp:inline>
+        </w:drawing>
+      </w:r>
+    </w:p>
+    <w:p>
+      <w:pPr>
+        <w:jc w:val="center"/>
+      </w:pPr>
+    </w:p>
+    <w:p>
+      <w:pPr>
+        <w:spacing w:before="240" w:after="240"/>
+        <w:outlineLvl w:val="2"/>
+        <w:rPr>
+          <w:rFonts w:ascii="Helvetica Neue" w:eastAsia="Times New Roman" w:hAnsi="Helvetica Neue" w:cs="Times New Roman"/>
+          <w:b/>
+          <w:bCs/>
+          <w:color w:val="333333"/>
+          <w:sz w:val="30"/>
+          <w:szCs w:val="30"/>
+        </w:rPr>
+      </w:pPr>
+      <w:r>
+        <w:rPr>
+          <w:rFonts w:ascii="Helvetica Neue" w:eastAsia="Times New Roman" w:hAnsi="Helvetica Neue" w:cs="Times New Roman"/>
+          <w:b/>
+          <w:bCs/>
+          <w:color w:val="333333"/>
+          <w:sz w:val="30"/>
+          <w:szCs w:val="30"/>
+        </w:rPr>
+        <w:t>SOURCES:</w:t>
+      </w:r>
+    </w:p>
+    <w:p>
+      <w:pPr>
+        <w:spacing w:before="240" w:after="240"/>
+        <w:outlineLvl w:val="2"/>
+        <w:rPr>
+          <w:rFonts w:ascii="Helvetica Neue" w:eastAsia="Times New Roman" w:hAnsi="Helvetica Neue" w:cs="Times New Roman"/>
+          <w:b/>
+          <w:bCs/>
+          <w:color w:val="333333"/>
+          <w:sz w:val="30"/>
+          <w:szCs w:val="30"/>
+        </w:rPr>
+      </w:pPr>
+      <w:hyperlink r:id="rId11" w:history="1">
+        <w:r>
+          <w:rPr>
+            <w:rStyle w:val="Hyperlink"/>
+            <w:rFonts w:ascii="Helvetica Neue" w:eastAsia="Times New Roman" w:hAnsi="Helvetica Neue" w:cs="Times New Roman"/>
+            <w:b/>
+            <w:bCs/>
+            <w:sz w:val="30"/>
+            <w:szCs w:val="30"/>
+          </w:rPr>
+          <w:t>http://blog.war-on-ice.com/sharing-is-caring/</w:t>
+        </w:r>
+      </w:hyperlink>
+    </w:p>
+    <w:p>
+      <w:pPr>
+        <w:spacing w:before="240" w:after="240"/>
+        <w:outlineLvl w:val="2"/>
+        <w:rPr>
+          <w:rFonts w:ascii="Helvetica Neue" w:eastAsia="Times New Roman" w:hAnsi="Helvetica Neue" w:cs="Times New Roman"/>
+          <w:b/>
+          <w:bCs/>
+          <w:color w:val="333333"/>
+          <w:sz w:val="30"/>
+          <w:szCs w:val="30"/>
+        </w:rPr>
+      </w:pPr>
+      <w:hyperlink r:id="rId12" w:history="1">
+        <w:r>
+          <w:rPr>
+            <w:rStyle w:val="Hyperlink"/>
+            <w:rFonts w:ascii="Helvetica Neue" w:eastAsia="Times New Roman" w:hAnsi="Helvetica Neue" w:cs="Times New Roman"/>
+            <w:b/>
+            <w:bCs/>
+            <w:sz w:val="30"/>
+            <w:szCs w:val="30"/>
+          </w:rPr>
+          <w:t>http://war-on-ice.com/playertable.html</w:t>
+        </w:r>
+      </w:hyperlink>
+    </w:p>
+    <w:p>
+      <w:pPr>
+        <w:spacing w:before="240" w:after="240"/>
+        <w:outlineLvl w:val="2"/>
+        <w:rPr>
+          <w:rFonts w:ascii="Helvetica Neue" w:eastAsia="Times New Roman" w:hAnsi="Helvetica Neue" w:cs="Times New Roman"/>
+          <w:b/>
+          <w:bCs/>
+          <w:color w:val="333333"/>
+          <w:sz w:val="30"/>
+          <w:szCs w:val="30"/>
+        </w:rPr>
+      </w:pPr>
+      <w:hyperlink r:id="rId13" w:history="1">
+        <w:r>
+          <w:rPr>
+            <w:rStyle w:val="Hyperlink"/>
+            <w:rFonts w:ascii="Helvetica Neue" w:eastAsia="Times New Roman" w:hAnsi="Helvetica Neue" w:cs="Times New Roman"/>
+            <w:b/>
+            <w:bCs/>
+            <w:sz w:val="30"/>
+            <w:szCs w:val="30"/>
+          </w:rPr>
+          <w:t>http://www.hockey-reference.com/teams/NYR/1999.html#skaters::none</w:t>
+        </w:r>
+      </w:hyperlink>
+    </w:p>
+    <w:p>
+      <w:pPr>
+        <w:spacing w:before="240" w:after="240"/>
+        <w:outlineLvl w:val="2"/>
+        <w:rPr>
+          <w:rFonts w:ascii="Helvetica Neue" w:eastAsia="Times New Roman" w:hAnsi="Helvetica Neue" w:cs="Times New Roman"/>
+          <w:b/>
+          <w:bCs/>
+          <w:color w:val="333333"/>
+          <w:sz w:val="30"/>
+          <w:szCs w:val="30"/>
+        </w:rPr>
+      </w:pPr>
+    </w:p>
+    <w:p>
+      <w:pPr>
+        <w:jc w:val="center"/>
+      </w:pPr>
+    </w:p>
     <w:sectPr>
       <w:pgSz w:w="12240" w:h="15840"/>
       <w:pgMar w:top="1440" w:right="1800" w:bottom="1440" w:left="1800" w:header="720" w:footer="720" w:gutter="0"/>
@@ -1767,6 +2260,44 @@
       <w:szCs w:val="20"/>
     </w:rPr>
   </w:style>
+  <w:style w:type="paragraph" w:styleId="BalloonText">
+    <w:name w:val="Balloon Text"/>
+    <w:basedOn w:val="Normal"/>
+    <w:link w:val="BalloonTextChar"/>
+    <w:uiPriority w:val="99"/>
+    <w:semiHidden/>
+    <w:unhideWhenUsed/>
+    <w:rsid w:val="00310C22"/>
+    <w:rPr>
+      <w:rFonts w:ascii="Lucida Grande" w:hAnsi="Lucida Grande" w:cs="Lucida Grande"/>
+      <w:sz w:val="18"/>
+      <w:szCs w:val="18"/>
+    </w:rPr>
+  </w:style>
+  <w:style w:type="character" w:customStyle="1" w:styleId="BalloonTextChar">
+    <w:name w:val="Balloon Text Char"/>
+    <w:basedOn w:val="DefaultParagraphFont"/>
+    <w:link w:val="BalloonText"/>
+    <w:uiPriority w:val="99"/>
+    <w:semiHidden/>
+    <w:rsid w:val="00310C22"/>
+    <w:rPr>
+      <w:rFonts w:ascii="Lucida Grande" w:hAnsi="Lucida Grande" w:cs="Lucida Grande"/>
+      <w:sz w:val="18"/>
+      <w:szCs w:val="18"/>
+    </w:rPr>
+  </w:style>
+  <w:style w:type="character" w:styleId="Hyperlink">
+    <w:name w:val="Hyperlink"/>
+    <w:basedOn w:val="DefaultParagraphFont"/>
+    <w:uiPriority w:val="99"/>
+    <w:unhideWhenUsed/>
+    <w:rsid w:val="00127469"/>
+    <w:rPr>
+      <w:color w:val="0000FF" w:themeColor="hyperlink"/>
+      <w:u w:val="single"/>
+    </w:rPr>
+  </w:style>
 </w:styles>
 </file>
 
@@ -2035,6 +2566,44 @@
       <w:rFonts w:ascii="Times" w:hAnsi="Times" w:cs="Times New Roman"/>
       <w:sz w:val="20"/>
       <w:szCs w:val="20"/>
+    </w:rPr>
+  </w:style>
+  <w:style w:type="paragraph" w:styleId="BalloonText">
+    <w:name w:val="Balloon Text"/>
+    <w:basedOn w:val="Normal"/>
+    <w:link w:val="BalloonTextChar"/>
+    <w:uiPriority w:val="99"/>
+    <w:semiHidden/>
+    <w:unhideWhenUsed/>
+    <w:rsid w:val="00310C22"/>
+    <w:rPr>
+      <w:rFonts w:ascii="Lucida Grande" w:hAnsi="Lucida Grande" w:cs="Lucida Grande"/>
+      <w:sz w:val="18"/>
+      <w:szCs w:val="18"/>
+    </w:rPr>
+  </w:style>
+  <w:style w:type="character" w:customStyle="1" w:styleId="BalloonTextChar">
+    <w:name w:val="Balloon Text Char"/>
+    <w:basedOn w:val="DefaultParagraphFont"/>
+    <w:link w:val="BalloonText"/>
+    <w:uiPriority w:val="99"/>
+    <w:semiHidden/>
+    <w:rsid w:val="00310C22"/>
+    <w:rPr>
+      <w:rFonts w:ascii="Lucida Grande" w:hAnsi="Lucida Grande" w:cs="Lucida Grande"/>
+      <w:sz w:val="18"/>
+      <w:szCs w:val="18"/>
+    </w:rPr>
+  </w:style>
+  <w:style w:type="character" w:styleId="Hyperlink">
+    <w:name w:val="Hyperlink"/>
+    <w:basedOn w:val="DefaultParagraphFont"/>
+    <w:uiPriority w:val="99"/>
+    <w:unhideWhenUsed/>
+    <w:rsid w:val="00127469"/>
+    <w:rPr>
+      <w:color w:val="0000FF" w:themeColor="hyperlink"/>
+      <w:u w:val="single"/>
     </w:rPr>
   </w:style>
 </w:styles>

</xml_diff>